<commit_message>
Move elaborate Function Estimate to 2.3.3, pare down SLOC estimate
</commit_message>
<xml_diff>
--- a/Documentation/SPMP_2_2_2_1_Software_Lines_of_Code_Estimate.docx
+++ b/Documentation/SPMP_2_2_2_1_Software_Lines_of_Code_Estimate.docx
@@ -140,7 +140,23 @@
           <w:sz w:val="24"/>
           <w:szCs w:val="24"/>
         </w:rPr>
-        <w:t xml:space="preserve"> the project as obtained by an initial guess for each piece, based on </w:t>
+        <w:t xml:space="preserve"> the project as obtained by an initial guess for </w:t>
+      </w:r>
+      <w:r>
+        <w:rPr>
+          <w:rFonts w:ascii="Courier New" w:hAnsi="Courier New" w:cs="Courier New"/>
+          <w:sz w:val="24"/>
+          <w:szCs w:val="24"/>
+        </w:rPr>
+        <w:t>the entire project</w:t>
+      </w:r>
+      <w:r>
+        <w:rPr>
+          <w:rFonts w:ascii="Courier New" w:hAnsi="Courier New" w:cs="Courier New"/>
+          <w:sz w:val="24"/>
+          <w:szCs w:val="24"/>
+        </w:rPr>
+        <w:t xml:space="preserve">, based on </w:t>
       </w:r>
       <w:r>
         <w:rPr>
@@ -155,6 +171,11 @@
       <w:pPr>
         <w:pStyle w:val="ListParagraph"/>
         <w:ind w:left="1440"/>
+        <w:rPr>
+          <w:rFonts w:ascii="Courier New" w:hAnsi="Courier New" w:cs="Courier New"/>
+          <w:sz w:val="24"/>
+          <w:szCs w:val="24"/>
+        </w:rPr>
       </w:pPr>
     </w:p>
     <w:p>
@@ -167,29 +188,30 @@
         <w:rPr>
           <w:rFonts w:ascii="Courier New" w:hAnsi="Courier New" w:cs="Courier New"/>
           <w:sz w:val="24"/>
+          <w:szCs w:val="24"/>
         </w:rPr>
       </w:pPr>
       <w:r>
         <w:rPr>
           <w:rFonts w:ascii="Courier New" w:hAnsi="Courier New" w:cs="Courier New"/>
           <w:sz w:val="24"/>
-        </w:rPr>
-        <w:t>Estimation</w:t>
+          <w:szCs w:val="24"/>
+        </w:rPr>
+        <w:t>Estimate</w:t>
       </w:r>
-      <w:r>
-        <w:rPr>
-          <w:rFonts w:ascii="Courier New" w:hAnsi="Courier New" w:cs="Courier New"/>
-          <w:sz w:val="24"/>
-        </w:rPr>
-        <w:t xml:space="preserve"> </w:t>
-      </w:r>
-      <w:r>
-        <w:rPr>
-          <w:rFonts w:ascii="Courier New" w:hAnsi="Courier New" w:cs="Courier New"/>
-          <w:sz w:val="24"/>
-        </w:rPr>
-        <w:t>Hierarchy (Based on 1.3)</w:t>
-      </w:r>
+    </w:p>
+    <w:p>
+      <w:pPr>
+        <w:pStyle w:val="ListParagraph"/>
+        <w:ind w:left="1080"/>
+        <w:rPr>
+          <w:rFonts w:ascii="Courier New" w:hAnsi="Courier New" w:cs="Courier New"/>
+          <w:sz w:val="24"/>
+          <w:szCs w:val="24"/>
+        </w:rPr>
+      </w:pPr>
+      <w:bookmarkStart w:id="0" w:name="_GoBack"/>
+      <w:bookmarkEnd w:id="0"/>
     </w:p>
     <w:p>
       <w:pPr>
@@ -201,694 +223,23 @@
         <w:rPr>
           <w:rFonts w:ascii="Courier New" w:hAnsi="Courier New" w:cs="Courier New"/>
           <w:sz w:val="24"/>
+          <w:szCs w:val="24"/>
         </w:rPr>
       </w:pPr>
       <w:r>
         <w:rPr>
           <w:rFonts w:ascii="Courier New" w:hAnsi="Courier New" w:cs="Courier New"/>
           <w:sz w:val="24"/>
-        </w:rPr>
-        <w:t>Pharmacy Management System</w:t>
-      </w:r>
-      <w:r>
-        <w:rPr>
-          <w:rFonts w:ascii="Courier New" w:hAnsi="Courier New" w:cs="Courier New"/>
-          <w:sz w:val="24"/>
-        </w:rPr>
-        <w:t xml:space="preserve"> – 5700 LOC</w:t>
+          <w:szCs w:val="24"/>
+        </w:rPr>
+        <w:t>Based on prior experience with previous computer science projects, this task will take 5000 LOC to complete.</w:t>
       </w:r>
     </w:p>
     <w:p>
       <w:pPr>
         <w:pStyle w:val="ListParagraph"/>
-        <w:numPr>
-          <w:ilvl w:val="2"/>
-          <w:numId w:val="2"/>
-        </w:numPr>
-        <w:rPr>
-          <w:rFonts w:ascii="Courier New" w:hAnsi="Courier New" w:cs="Courier New"/>
-          <w:sz w:val="24"/>
-        </w:rPr>
-      </w:pPr>
-      <w:r>
-        <w:rPr>
-          <w:rFonts w:ascii="Courier New" w:hAnsi="Courier New" w:cs="Courier New"/>
-          <w:sz w:val="24"/>
-        </w:rPr>
-        <w:t>Inventory</w:t>
-      </w:r>
-      <w:r>
-        <w:rPr>
-          <w:rFonts w:ascii="Courier New" w:hAnsi="Courier New" w:cs="Courier New"/>
-          <w:sz w:val="24"/>
-        </w:rPr>
-        <w:t xml:space="preserve"> – 1000 LOC</w:t>
-      </w:r>
-    </w:p>
-    <w:p>
-      <w:pPr>
-        <w:pStyle w:val="ListParagraph"/>
-        <w:numPr>
-          <w:ilvl w:val="3"/>
-          <w:numId w:val="2"/>
-        </w:numPr>
-        <w:rPr>
-          <w:rFonts w:ascii="Courier New" w:hAnsi="Courier New" w:cs="Courier New"/>
-          <w:sz w:val="24"/>
-        </w:rPr>
-      </w:pPr>
-      <w:r>
-        <w:rPr>
-          <w:rFonts w:ascii="Courier New" w:hAnsi="Courier New" w:cs="Courier New"/>
-          <w:sz w:val="24"/>
-        </w:rPr>
-        <w:t>Add/Update/Display inventory</w:t>
-      </w:r>
-      <w:r>
-        <w:rPr>
-          <w:rFonts w:ascii="Courier New" w:hAnsi="Courier New" w:cs="Courier New"/>
-          <w:sz w:val="24"/>
-        </w:rPr>
-        <w:t xml:space="preserve"> – 400 LOC</w:t>
-      </w:r>
-    </w:p>
-    <w:p>
-      <w:pPr>
-        <w:pStyle w:val="ListParagraph"/>
-        <w:numPr>
-          <w:ilvl w:val="3"/>
-          <w:numId w:val="2"/>
-        </w:numPr>
-        <w:rPr>
-          <w:rFonts w:ascii="Courier New" w:hAnsi="Courier New" w:cs="Courier New"/>
-          <w:sz w:val="24"/>
-        </w:rPr>
-      </w:pPr>
-      <w:r>
-        <w:rPr>
-          <w:rFonts w:ascii="Courier New" w:hAnsi="Courier New" w:cs="Courier New"/>
-          <w:sz w:val="24"/>
-        </w:rPr>
-        <w:t>Inventory replenishment</w:t>
-      </w:r>
-      <w:r>
-        <w:rPr>
-          <w:rFonts w:ascii="Courier New" w:hAnsi="Courier New" w:cs="Courier New"/>
-          <w:sz w:val="24"/>
-        </w:rPr>
-        <w:t xml:space="preserve"> – 600 LOC</w:t>
-      </w:r>
-    </w:p>
-    <w:p>
-      <w:pPr>
-        <w:pStyle w:val="ListParagraph"/>
-        <w:numPr>
-          <w:ilvl w:val="2"/>
-          <w:numId w:val="2"/>
-        </w:numPr>
-        <w:rPr>
-          <w:rFonts w:ascii="Courier New" w:hAnsi="Courier New" w:cs="Courier New"/>
-          <w:sz w:val="24"/>
-        </w:rPr>
-      </w:pPr>
-      <w:r>
-        <w:rPr>
-          <w:rFonts w:ascii="Courier New" w:hAnsi="Courier New" w:cs="Courier New"/>
-          <w:sz w:val="24"/>
-        </w:rPr>
-        <w:t>Sales/Customer</w:t>
-      </w:r>
-      <w:r>
-        <w:rPr>
-          <w:rFonts w:ascii="Courier New" w:hAnsi="Courier New" w:cs="Courier New"/>
-          <w:sz w:val="24"/>
-        </w:rPr>
-        <w:t xml:space="preserve"> – 2400 LOC</w:t>
-      </w:r>
-    </w:p>
-    <w:p>
-      <w:pPr>
-        <w:pStyle w:val="ListParagraph"/>
-        <w:numPr>
-          <w:ilvl w:val="3"/>
-          <w:numId w:val="2"/>
-        </w:numPr>
-        <w:rPr>
-          <w:rFonts w:ascii="Courier New" w:hAnsi="Courier New" w:cs="Courier New"/>
-          <w:sz w:val="24"/>
-        </w:rPr>
-      </w:pPr>
-      <w:r>
-        <w:rPr>
-          <w:rFonts w:ascii="Courier New" w:hAnsi="Courier New" w:cs="Courier New"/>
-          <w:sz w:val="24"/>
-        </w:rPr>
-        <w:t xml:space="preserve">POS (Point of Sale) </w:t>
-      </w:r>
-      <w:r>
-        <w:rPr>
-          <w:rFonts w:ascii="Courier New" w:hAnsi="Courier New" w:cs="Courier New"/>
-          <w:sz w:val="24"/>
-        </w:rPr>
-        <w:t>–</w:t>
-      </w:r>
-      <w:r>
-        <w:rPr>
-          <w:rFonts w:ascii="Courier New" w:hAnsi="Courier New" w:cs="Courier New"/>
-          <w:sz w:val="24"/>
-        </w:rPr>
-        <w:t xml:space="preserve"> Cashier</w:t>
-      </w:r>
-      <w:r>
-        <w:rPr>
-          <w:rFonts w:ascii="Courier New" w:hAnsi="Courier New" w:cs="Courier New"/>
-          <w:sz w:val="24"/>
-        </w:rPr>
-        <w:t xml:space="preserve"> – 2200 LOC</w:t>
-      </w:r>
-    </w:p>
-    <w:p>
-      <w:pPr>
-        <w:pStyle w:val="ListParagraph"/>
-        <w:numPr>
-          <w:ilvl w:val="4"/>
-          <w:numId w:val="2"/>
-        </w:numPr>
-        <w:rPr>
-          <w:rFonts w:ascii="Courier New" w:hAnsi="Courier New" w:cs="Courier New"/>
-          <w:sz w:val="24"/>
-        </w:rPr>
-      </w:pPr>
-      <w:r>
-        <w:rPr>
-          <w:rFonts w:ascii="Courier New" w:hAnsi="Courier New" w:cs="Courier New"/>
-          <w:sz w:val="24"/>
-        </w:rPr>
-        <w:t>Refill &amp; eligibility reminder</w:t>
-      </w:r>
-      <w:r>
-        <w:rPr>
-          <w:rFonts w:ascii="Courier New" w:hAnsi="Courier New" w:cs="Courier New"/>
-          <w:sz w:val="24"/>
-        </w:rPr>
-        <w:t xml:space="preserve"> – 400 LOC</w:t>
-      </w:r>
-    </w:p>
-    <w:p>
-      <w:pPr>
-        <w:pStyle w:val="ListParagraph"/>
-        <w:numPr>
-          <w:ilvl w:val="4"/>
-          <w:numId w:val="2"/>
-        </w:numPr>
-        <w:rPr>
-          <w:rFonts w:ascii="Courier New" w:hAnsi="Courier New" w:cs="Courier New"/>
-          <w:sz w:val="24"/>
-        </w:rPr>
-      </w:pPr>
-      <w:r>
-        <w:rPr>
-          <w:rFonts w:ascii="Courier New" w:hAnsi="Courier New" w:cs="Courier New"/>
-          <w:sz w:val="24"/>
-        </w:rPr>
-        <w:t>Coupled item check</w:t>
-      </w:r>
-      <w:r>
-        <w:rPr>
-          <w:rFonts w:ascii="Courier New" w:hAnsi="Courier New" w:cs="Courier New"/>
-          <w:sz w:val="24"/>
-        </w:rPr>
-        <w:t xml:space="preserve"> – 200 LOC</w:t>
-      </w:r>
-    </w:p>
-    <w:p>
-      <w:pPr>
-        <w:pStyle w:val="ListParagraph"/>
-        <w:numPr>
-          <w:ilvl w:val="4"/>
-          <w:numId w:val="2"/>
-        </w:numPr>
-        <w:rPr>
-          <w:rFonts w:ascii="Courier New" w:hAnsi="Courier New" w:cs="Courier New"/>
-          <w:sz w:val="24"/>
-        </w:rPr>
-      </w:pPr>
-      <w:r>
-        <w:rPr>
-          <w:rFonts w:ascii="Courier New" w:hAnsi="Courier New" w:cs="Courier New"/>
-          <w:sz w:val="24"/>
-        </w:rPr>
-        <w:t>Company-wide discount check</w:t>
-      </w:r>
-      <w:r>
-        <w:rPr>
-          <w:rFonts w:ascii="Courier New" w:hAnsi="Courier New" w:cs="Courier New"/>
-          <w:sz w:val="24"/>
-        </w:rPr>
-        <w:t xml:space="preserve"> – 100 LOC</w:t>
-      </w:r>
-    </w:p>
-    <w:p>
-      <w:pPr>
-        <w:pStyle w:val="ListParagraph"/>
-        <w:numPr>
-          <w:ilvl w:val="4"/>
-          <w:numId w:val="2"/>
-        </w:numPr>
-        <w:rPr>
-          <w:rFonts w:ascii="Courier New" w:hAnsi="Courier New" w:cs="Courier New"/>
-          <w:sz w:val="24"/>
-        </w:rPr>
-      </w:pPr>
-      <w:r>
-        <w:rPr>
-          <w:rFonts w:ascii="Courier New" w:hAnsi="Courier New" w:cs="Courier New"/>
-          <w:sz w:val="24"/>
-        </w:rPr>
-        <w:t>Individual Store / Individual Item Sales Report</w:t>
-      </w:r>
-      <w:r>
-        <w:rPr>
-          <w:rFonts w:ascii="Courier New" w:hAnsi="Courier New" w:cs="Courier New"/>
-          <w:sz w:val="24"/>
-        </w:rPr>
-        <w:t xml:space="preserve"> </w:t>
-      </w:r>
-      <w:r>
-        <w:rPr>
-          <w:rFonts w:ascii="Courier New" w:hAnsi="Courier New" w:cs="Courier New"/>
-          <w:sz w:val="24"/>
-        </w:rPr>
-        <w:t>–</w:t>
-      </w:r>
-      <w:r>
-        <w:rPr>
-          <w:rFonts w:ascii="Courier New" w:hAnsi="Courier New" w:cs="Courier New"/>
-          <w:sz w:val="24"/>
-        </w:rPr>
-        <w:t xml:space="preserve"> </w:t>
-      </w:r>
-      <w:r>
-        <w:rPr>
-          <w:rFonts w:ascii="Courier New" w:hAnsi="Courier New" w:cs="Courier New"/>
-          <w:sz w:val="24"/>
-        </w:rPr>
-        <w:t>300 LOC</w:t>
-      </w:r>
-    </w:p>
-    <w:p>
-      <w:pPr>
-        <w:pStyle w:val="ListParagraph"/>
-        <w:numPr>
-          <w:ilvl w:val="4"/>
-          <w:numId w:val="2"/>
-        </w:numPr>
-        <w:rPr>
-          <w:rFonts w:ascii="Courier New" w:hAnsi="Courier New" w:cs="Courier New"/>
-          <w:sz w:val="24"/>
-        </w:rPr>
-      </w:pPr>
-      <w:r>
-        <w:rPr>
-          <w:rFonts w:ascii="Courier New" w:hAnsi="Courier New" w:cs="Courier New"/>
-          <w:sz w:val="24"/>
-        </w:rPr>
-        <w:t>Customer Coupon Processing</w:t>
-      </w:r>
-      <w:r>
-        <w:rPr>
-          <w:rFonts w:ascii="Courier New" w:hAnsi="Courier New" w:cs="Courier New"/>
-          <w:sz w:val="24"/>
-        </w:rPr>
-        <w:t xml:space="preserve"> – 100 LOC</w:t>
-      </w:r>
-    </w:p>
-    <w:p>
-      <w:pPr>
-        <w:pStyle w:val="ListParagraph"/>
-        <w:numPr>
-          <w:ilvl w:val="4"/>
-          <w:numId w:val="2"/>
-        </w:numPr>
-        <w:rPr>
-          <w:rFonts w:ascii="Courier New" w:hAnsi="Courier New" w:cs="Courier New"/>
-          <w:sz w:val="24"/>
-        </w:rPr>
-      </w:pPr>
-      <w:r>
-        <w:rPr>
-          <w:rFonts w:ascii="Courier New" w:hAnsi="Courier New" w:cs="Courier New"/>
-          <w:sz w:val="24"/>
-        </w:rPr>
-        <w:t>Add/Update/Display Customer</w:t>
-      </w:r>
-      <w:r>
-        <w:rPr>
-          <w:rFonts w:ascii="Courier New" w:hAnsi="Courier New" w:cs="Courier New"/>
-          <w:sz w:val="24"/>
-        </w:rPr>
-        <w:t xml:space="preserve"> – 500 LOC</w:t>
-      </w:r>
-    </w:p>
-    <w:p>
-      <w:pPr>
-        <w:pStyle w:val="ListParagraph"/>
-        <w:numPr>
-          <w:ilvl w:val="4"/>
-          <w:numId w:val="2"/>
-        </w:numPr>
-        <w:rPr>
-          <w:rFonts w:ascii="Courier New" w:hAnsi="Courier New" w:cs="Courier New"/>
-          <w:sz w:val="24"/>
-        </w:rPr>
-      </w:pPr>
-      <w:r>
-        <w:rPr>
-          <w:rFonts w:ascii="Courier New" w:hAnsi="Courier New" w:cs="Courier New"/>
-          <w:sz w:val="24"/>
-        </w:rPr>
-        <w:t>Print labels</w:t>
-      </w:r>
-      <w:r>
-        <w:rPr>
-          <w:rFonts w:ascii="Courier New" w:hAnsi="Courier New" w:cs="Courier New"/>
-          <w:sz w:val="24"/>
-        </w:rPr>
-        <w:t xml:space="preserve"> – 200 LOC</w:t>
-      </w:r>
-    </w:p>
-    <w:p>
-      <w:pPr>
-        <w:pStyle w:val="ListParagraph"/>
-        <w:numPr>
-          <w:ilvl w:val="4"/>
-          <w:numId w:val="2"/>
-        </w:numPr>
-        <w:rPr>
-          <w:rFonts w:ascii="Courier New" w:hAnsi="Courier New" w:cs="Courier New"/>
-          <w:sz w:val="24"/>
-        </w:rPr>
-      </w:pPr>
-      <w:r>
-        <w:rPr>
-          <w:rFonts w:ascii="Courier New" w:hAnsi="Courier New" w:cs="Courier New"/>
-          <w:sz w:val="24"/>
-        </w:rPr>
-        <w:t>Out-of-stock Handling</w:t>
-      </w:r>
-      <w:r>
-        <w:rPr>
-          <w:rFonts w:ascii="Courier New" w:hAnsi="Courier New" w:cs="Courier New"/>
-          <w:sz w:val="24"/>
-        </w:rPr>
-        <w:t xml:space="preserve"> – 400 LOC</w:t>
-      </w:r>
-    </w:p>
-    <w:p>
-      <w:pPr>
-        <w:pStyle w:val="ListParagraph"/>
-        <w:numPr>
-          <w:ilvl w:val="3"/>
-          <w:numId w:val="2"/>
-        </w:numPr>
-        <w:rPr>
-          <w:rFonts w:ascii="Courier New" w:hAnsi="Courier New" w:cs="Courier New"/>
-          <w:sz w:val="24"/>
-        </w:rPr>
-      </w:pPr>
-      <w:r>
-        <w:rPr>
-          <w:rFonts w:ascii="Courier New" w:hAnsi="Courier New" w:cs="Courier New"/>
-          <w:sz w:val="24"/>
-        </w:rPr>
-        <w:t>Pharmacist Prescription Approval</w:t>
-      </w:r>
-      <w:r>
-        <w:rPr>
-          <w:rFonts w:ascii="Courier New" w:hAnsi="Courier New" w:cs="Courier New"/>
-          <w:sz w:val="24"/>
-        </w:rPr>
-        <w:t xml:space="preserve"> – 200 LOC</w:t>
-      </w:r>
-    </w:p>
-    <w:p>
-      <w:pPr>
-        <w:pStyle w:val="ListParagraph"/>
-        <w:numPr>
-          <w:ilvl w:val="2"/>
-          <w:numId w:val="2"/>
-        </w:numPr>
-        <w:rPr>
-          <w:rFonts w:ascii="Courier New" w:hAnsi="Courier New" w:cs="Courier New"/>
-          <w:sz w:val="24"/>
-        </w:rPr>
-      </w:pPr>
-      <w:r>
-        <w:rPr>
-          <w:rFonts w:ascii="Courier New" w:hAnsi="Courier New" w:cs="Courier New"/>
-          <w:sz w:val="24"/>
-        </w:rPr>
-        <w:t>Batch Processing</w:t>
-      </w:r>
-      <w:r>
-        <w:rPr>
-          <w:rFonts w:ascii="Courier New" w:hAnsi="Courier New" w:cs="Courier New"/>
-          <w:sz w:val="24"/>
-        </w:rPr>
-        <w:t xml:space="preserve"> – 2300 LOC</w:t>
-      </w:r>
-    </w:p>
-    <w:p>
-      <w:pPr>
-        <w:pStyle w:val="ListParagraph"/>
-        <w:numPr>
-          <w:ilvl w:val="3"/>
-          <w:numId w:val="2"/>
-        </w:numPr>
-        <w:rPr>
-          <w:rFonts w:ascii="Courier New" w:hAnsi="Courier New" w:cs="Courier New"/>
-          <w:sz w:val="24"/>
-        </w:rPr>
-      </w:pPr>
-      <w:r>
-        <w:rPr>
-          <w:rFonts w:ascii="Courier New" w:hAnsi="Courier New" w:cs="Courier New"/>
-          <w:sz w:val="24"/>
-        </w:rPr>
-        <w:t>Company Sales Report</w:t>
-      </w:r>
-      <w:r>
-        <w:rPr>
-          <w:rFonts w:ascii="Courier New" w:hAnsi="Courier New" w:cs="Courier New"/>
-          <w:sz w:val="24"/>
-        </w:rPr>
-        <w:t xml:space="preserve"> – 300 LOC</w:t>
-      </w:r>
-    </w:p>
-    <w:p>
-      <w:pPr>
-        <w:pStyle w:val="ListParagraph"/>
-        <w:numPr>
-          <w:ilvl w:val="3"/>
-          <w:numId w:val="2"/>
-        </w:numPr>
-        <w:rPr>
-          <w:rFonts w:ascii="Courier New" w:hAnsi="Courier New" w:cs="Courier New"/>
-          <w:sz w:val="24"/>
-        </w:rPr>
-      </w:pPr>
-      <w:r>
-        <w:rPr>
-          <w:rFonts w:ascii="Courier New" w:hAnsi="Courier New" w:cs="Courier New"/>
-          <w:sz w:val="24"/>
-        </w:rPr>
-        <w:t>Add/Update Store</w:t>
-      </w:r>
-      <w:r>
-        <w:rPr>
-          <w:rFonts w:ascii="Courier New" w:hAnsi="Courier New" w:cs="Courier New"/>
-          <w:sz w:val="24"/>
-        </w:rPr>
-        <w:t xml:space="preserve"> – 500 LOC</w:t>
-      </w:r>
-    </w:p>
-    <w:p>
-      <w:pPr>
-        <w:pStyle w:val="ListParagraph"/>
-        <w:numPr>
-          <w:ilvl w:val="3"/>
-          <w:numId w:val="2"/>
-        </w:numPr>
-        <w:rPr>
-          <w:rFonts w:ascii="Courier New" w:hAnsi="Courier New" w:cs="Courier New"/>
-          <w:sz w:val="24"/>
-        </w:rPr>
-      </w:pPr>
-      <w:r>
-        <w:rPr>
-          <w:rFonts w:ascii="Courier New" w:hAnsi="Courier New" w:cs="Courier New"/>
-          <w:sz w:val="24"/>
-        </w:rPr>
-        <w:t>Store to Warehouse Inventory Request</w:t>
-      </w:r>
-      <w:r>
-        <w:rPr>
-          <w:rFonts w:ascii="Courier New" w:hAnsi="Courier New" w:cs="Courier New"/>
-          <w:sz w:val="24"/>
-        </w:rPr>
-        <w:t xml:space="preserve"> – 300 LOC</w:t>
-      </w:r>
-    </w:p>
-    <w:p>
-      <w:pPr>
-        <w:pStyle w:val="ListParagraph"/>
-        <w:numPr>
-          <w:ilvl w:val="3"/>
-          <w:numId w:val="2"/>
-        </w:numPr>
-        <w:rPr>
-          <w:rFonts w:ascii="Courier New" w:hAnsi="Courier New" w:cs="Courier New"/>
-          <w:sz w:val="24"/>
-        </w:rPr>
-      </w:pPr>
-      <w:r>
-        <w:rPr>
-          <w:rFonts w:ascii="Courier New" w:hAnsi="Courier New" w:cs="Courier New"/>
-          <w:sz w:val="24"/>
-        </w:rPr>
-        <w:t>Receive and Allocate Inventory (from Store/Vendor)</w:t>
-      </w:r>
-      <w:r>
-        <w:rPr>
-          <w:rFonts w:ascii="Courier New" w:hAnsi="Courier New" w:cs="Courier New"/>
-          <w:sz w:val="24"/>
-        </w:rPr>
-        <w:t xml:space="preserve"> – 500 LOC</w:t>
-      </w:r>
-    </w:p>
-    <w:p>
-      <w:pPr>
-        <w:pStyle w:val="ListParagraph"/>
-        <w:numPr>
-          <w:ilvl w:val="3"/>
-          <w:numId w:val="2"/>
-        </w:numPr>
-        <w:rPr>
-          <w:rFonts w:ascii="Courier New" w:hAnsi="Courier New" w:cs="Courier New"/>
-          <w:sz w:val="24"/>
-        </w:rPr>
-      </w:pPr>
-      <w:r>
-        <w:rPr>
-          <w:rFonts w:ascii="Courier New" w:hAnsi="Courier New" w:cs="Courier New"/>
-          <w:sz w:val="24"/>
-        </w:rPr>
-        <w:t>Vendor Reordering &amp; Report</w:t>
-      </w:r>
-      <w:r>
-        <w:rPr>
-          <w:rFonts w:ascii="Courier New" w:hAnsi="Courier New" w:cs="Courier New"/>
-          <w:sz w:val="24"/>
-        </w:rPr>
-        <w:t xml:space="preserve"> </w:t>
-      </w:r>
-      <w:r>
-        <w:rPr>
-          <w:rFonts w:ascii="Courier New" w:hAnsi="Courier New" w:cs="Courier New"/>
-          <w:sz w:val="24"/>
-        </w:rPr>
-        <w:t>–</w:t>
-      </w:r>
-      <w:r>
-        <w:rPr>
-          <w:rFonts w:ascii="Courier New" w:hAnsi="Courier New" w:cs="Courier New"/>
-          <w:sz w:val="24"/>
-        </w:rPr>
-        <w:t xml:space="preserve"> </w:t>
-      </w:r>
-      <w:r>
-        <w:rPr>
-          <w:rFonts w:ascii="Courier New" w:hAnsi="Courier New" w:cs="Courier New"/>
-          <w:sz w:val="24"/>
-        </w:rPr>
-        <w:t>300 LOC</w:t>
-      </w:r>
-    </w:p>
-    <w:p>
-      <w:pPr>
-        <w:pStyle w:val="ListParagraph"/>
-        <w:numPr>
-          <w:ilvl w:val="3"/>
-          <w:numId w:val="2"/>
-        </w:numPr>
-        <w:rPr>
-          <w:rFonts w:ascii="Courier New" w:hAnsi="Courier New" w:cs="Courier New"/>
-          <w:sz w:val="24"/>
-        </w:rPr>
-      </w:pPr>
-      <w:r>
-        <w:rPr>
-          <w:rFonts w:ascii="Courier New" w:hAnsi="Courier New" w:cs="Courier New"/>
-          <w:sz w:val="24"/>
-        </w:rPr>
-        <w:t>Mass Inventory Add/Update</w:t>
-      </w:r>
-      <w:r>
-        <w:rPr>
-          <w:rFonts w:ascii="Courier New" w:hAnsi="Courier New" w:cs="Courier New"/>
-          <w:sz w:val="24"/>
-        </w:rPr>
-        <w:t xml:space="preserve"> – 100 LOC</w:t>
-      </w:r>
-    </w:p>
-    <w:p>
-      <w:pPr>
-        <w:pStyle w:val="ListParagraph"/>
-        <w:numPr>
-          <w:ilvl w:val="3"/>
-          <w:numId w:val="2"/>
-        </w:numPr>
-        <w:rPr>
-          <w:rFonts w:ascii="Courier New" w:hAnsi="Courier New" w:cs="Courier New"/>
-          <w:sz w:val="24"/>
-        </w:rPr>
-      </w:pPr>
-      <w:r>
-        <w:rPr>
-          <w:rFonts w:ascii="Courier New" w:hAnsi="Courier New" w:cs="Courier New"/>
-          <w:sz w:val="24"/>
-        </w:rPr>
-        <w:t>Item Stock Threshold Processing (Increase/decrease reorder quantity)</w:t>
-      </w:r>
-      <w:r>
-        <w:rPr>
-          <w:rFonts w:ascii="Courier New" w:hAnsi="Courier New" w:cs="Courier New"/>
-          <w:sz w:val="24"/>
-        </w:rPr>
-        <w:t xml:space="preserve"> –</w:t>
-      </w:r>
-      <w:r>
-        <w:rPr>
-          <w:rFonts w:ascii="Courier New" w:hAnsi="Courier New" w:cs="Courier New"/>
-          <w:sz w:val="24"/>
-        </w:rPr>
-        <w:t xml:space="preserve"> 3</w:t>
-      </w:r>
-      <w:r>
-        <w:rPr>
-          <w:rFonts w:ascii="Courier New" w:hAnsi="Courier New" w:cs="Courier New"/>
-          <w:sz w:val="24"/>
-        </w:rPr>
-        <w:t>00 LOC</w:t>
-      </w:r>
-    </w:p>
-    <w:p>
-      <w:pPr>
-        <w:pStyle w:val="ListParagraph"/>
         <w:ind w:left="1440"/>
       </w:pPr>
-      <w:bookmarkStart w:id="0" w:name="_GoBack"/>
-      <w:bookmarkEnd w:id="0"/>
     </w:p>
     <w:sectPr>
       <w:pgSz w:w="12240" w:h="15840"/>

</xml_diff>

<commit_message>
Fix issues with 2.2.2.1
</commit_message>
<xml_diff>
--- a/Documentation/SPMP_2_2_2_1_Software_Lines_of_Code_Estimate.docx
+++ b/Documentation/SPMP_2_2_2_1_Software_Lines_of_Code_Estimate.docx
@@ -210,8 +210,6 @@
           <w:szCs w:val="24"/>
         </w:rPr>
       </w:pPr>
-      <w:bookmarkStart w:id="0" w:name="_GoBack"/>
-      <w:bookmarkEnd w:id="0"/>
     </w:p>
     <w:p>
       <w:pPr>
@@ -220,26 +218,28 @@
           <w:ilvl w:val="1"/>
           <w:numId w:val="2"/>
         </w:numPr>
-        <w:rPr>
-          <w:rFonts w:ascii="Courier New" w:hAnsi="Courier New" w:cs="Courier New"/>
-          <w:sz w:val="24"/>
-          <w:szCs w:val="24"/>
-        </w:rPr>
-      </w:pPr>
-      <w:r>
-        <w:rPr>
-          <w:rFonts w:ascii="Courier New" w:hAnsi="Courier New" w:cs="Courier New"/>
-          <w:sz w:val="24"/>
-          <w:szCs w:val="24"/>
-        </w:rPr>
-        <w:t>Based on prior experience with previous computer science projects, this task will take 5000 LOC to complete.</w:t>
-      </w:r>
-    </w:p>
-    <w:p>
-      <w:pPr>
-        <w:pStyle w:val="ListParagraph"/>
-        <w:ind w:left="1440"/>
-      </w:pPr>
+      </w:pPr>
+      <w:r>
+        <w:rPr>
+          <w:rFonts w:ascii="Courier New" w:hAnsi="Courier New" w:cs="Courier New"/>
+          <w:sz w:val="24"/>
+          <w:szCs w:val="24"/>
+        </w:rPr>
+        <w:t>Based on prior experience with previous computer science projects,</w:t>
+      </w:r>
+      <w:r>
+        <w:rPr>
+          <w:rFonts w:ascii="Courier New" w:hAnsi="Courier New" w:cs="Courier New"/>
+          <w:sz w:val="24"/>
+          <w:szCs w:val="24"/>
+        </w:rPr>
+        <w:t xml:space="preserve"> we estimate this project to require 5000 lines of code.</w:t>
+      </w:r>
+      <w:bookmarkStart w:id="0" w:name="_GoBack"/>
+      <w:bookmarkEnd w:id="0"/>
+      <w:r>
+        <w:t xml:space="preserve"> </w:t>
+      </w:r>
     </w:p>
     <w:sectPr>
       <w:pgSz w:w="12240" w:h="15840"/>

</xml_diff>